<commit_message>
text to numeric improvement
</commit_message>
<xml_diff>
--- a/Documentation.docx
+++ b/Documentation.docx
@@ -1,6 +1,6 @@
 
 <file path=word/document.xml><?xml version="1.0" encoding="utf-8"?>
-<w:document xmlns:wpc="http://schemas.microsoft.com/office/word/2010/wordprocessingCanvas" xmlns:cx="http://schemas.microsoft.com/office/drawing/2014/chartex" xmlns:cx1="http://schemas.microsoft.com/office/drawing/2015/9/8/chartex" xmlns:cx2="http://schemas.microsoft.com/office/drawing/2015/10/21/chartex" xmlns:cx3="http://schemas.microsoft.com/office/drawing/2016/5/9/chartex" xmlns:cx4="http://schemas.microsoft.com/office/drawing/2016/5/10/chartex" xmlns:cx5="http://schemas.microsoft.com/office/drawing/2016/5/11/chartex" xmlns:cx6="http://schemas.microsoft.com/office/drawing/2016/5/12/chartex" xmlns:cx7="http://schemas.microsoft.com/office/drawing/2016/5/13/chartex" xmlns:cx8="http://schemas.microsoft.com/office/drawing/2016/5/14/chartex" xmlns:mc="http://schemas.openxmlformats.org/markup-compatibility/2006" xmlns:aink="http://schemas.microsoft.com/office/drawing/2016/ink" xmlns:am3d="http://schemas.microsoft.com/office/drawing/2017/model3d" xmlns:o="urn:schemas-microsoft-com:office:office" xmlns:r="http://schemas.openxmlformats.org/officeDocument/2006/relationships" xmlns:m="http://schemas.openxmlformats.org/officeDocument/2006/math" xmlns:v="urn:schemas-microsoft-com:vml" xmlns:wp14="http://schemas.microsoft.com/office/word/2010/wordprocessingDrawing" xmlns:wp="http://schemas.openxmlformats.org/drawingml/2006/wordprocessingDrawing" xmlns:w10="urn:schemas-microsoft-com:office:word" xmlns:w="http://schemas.openxmlformats.org/wordprocessingml/2006/main" xmlns:w14="http://schemas.microsoft.com/office/word/2010/wordml" xmlns:w15="http://schemas.microsoft.com/office/word/2012/wordml" xmlns:w16cex="http://schemas.microsoft.com/office/word/2018/wordml/cex" xmlns:w16cid="http://schemas.microsoft.com/office/word/2016/wordml/cid" xmlns:w16="http://schemas.microsoft.com/office/word/2018/wordml" xmlns:w16sdtdh="http://schemas.microsoft.com/office/word/2020/wordml/sdtdatahash" xmlns:w16se="http://schemas.microsoft.com/office/word/2015/wordml/symex" xmlns:wpg="http://schemas.microsoft.com/office/word/2010/wordprocessingGroup" xmlns:wpi="http://schemas.microsoft.com/office/word/2010/wordprocessingInk" xmlns:wne="http://schemas.microsoft.com/office/word/2006/wordml" xmlns:wps="http://schemas.microsoft.com/office/word/2010/wordprocessingShape" mc:Ignorable="w14 w15 w16se w16cid w16 w16cex w16sdtdh wp14">
+<w:document xmlns:wpc="http://schemas.microsoft.com/office/word/2010/wordprocessingCanvas" xmlns:cx="http://schemas.microsoft.com/office/drawing/2014/chartex" xmlns:cx1="http://schemas.microsoft.com/office/drawing/2015/9/8/chartex" xmlns:mc="http://schemas.openxmlformats.org/markup-compatibility/2006" xmlns:o="urn:schemas-microsoft-com:office:office" xmlns:r="http://schemas.openxmlformats.org/officeDocument/2006/relationships" xmlns:m="http://schemas.openxmlformats.org/officeDocument/2006/math" xmlns:v="urn:schemas-microsoft-com:vml" xmlns:wp14="http://schemas.microsoft.com/office/word/2010/wordprocessingDrawing" xmlns:wp="http://schemas.openxmlformats.org/drawingml/2006/wordprocessingDrawing" xmlns:w10="urn:schemas-microsoft-com:office:word" xmlns:w="http://schemas.openxmlformats.org/wordprocessingml/2006/main" xmlns:w14="http://schemas.microsoft.com/office/word/2010/wordml" xmlns:w15="http://schemas.microsoft.com/office/word/2012/wordml" xmlns:w16se="http://schemas.microsoft.com/office/word/2015/wordml/symex" xmlns:wpg="http://schemas.microsoft.com/office/word/2010/wordprocessingGroup" xmlns:wpi="http://schemas.microsoft.com/office/word/2010/wordprocessingInk" xmlns:wne="http://schemas.microsoft.com/office/word/2006/wordml" xmlns:wps="http://schemas.microsoft.com/office/word/2010/wordprocessingShape" mc:Ignorable="w14 w15 w16se wp14">
   <w:body>
     <w:p>
       <w:pPr>
@@ -147,35 +147,7 @@
         <w:rPr>
           <w:rFonts w:ascii="Candara" w:hAnsi="Candara"/>
         </w:rPr>
-        <w:t xml:space="preserve">These days, the availability of large data streams –structured and unstructured – gives us the opportunity to extract information for different use cases that </w:t>
-      </w:r>
-      <w:proofErr w:type="gramStart"/>
-      <w:r>
-        <w:rPr>
-          <w:rFonts w:ascii="Candara" w:hAnsi="Candara"/>
-        </w:rPr>
-        <w:t>didn’t</w:t>
-      </w:r>
-      <w:proofErr w:type="gramEnd"/>
-      <w:r>
-        <w:rPr>
-          <w:rFonts w:ascii="Candara" w:hAnsi="Candara"/>
-        </w:rPr>
-        <w:t xml:space="preserve"> exists until now. This information extraction process is useful in multiple domains and fosters innovations, support policy and decision making and serves as the starting point of many research interests. Within the geoinformatics domain, central to these information extraction techniques, is the extraction of location information in form of latitude, longitude, street names, states, </w:t>
-      </w:r>
-      <w:proofErr w:type="gramStart"/>
-      <w:r>
-        <w:rPr>
-          <w:rFonts w:ascii="Candara" w:hAnsi="Candara"/>
-        </w:rPr>
-        <w:t>county</w:t>
-      </w:r>
-      <w:proofErr w:type="gramEnd"/>
-      <w:r>
-        <w:rPr>
-          <w:rFonts w:ascii="Candara" w:hAnsi="Candara"/>
-        </w:rPr>
-        <w:t xml:space="preserve"> and other information entities that relates to location. An important source of location data these days is social media and search engine platforms. For instance, Google processes over 3.5 billion search queries everyday and at least 500 million tweets are made every day. </w:t>
+        <w:t xml:space="preserve">These days, the availability of large data streams –structured and unstructured – gives us the opportunity to extract information for different use cases that didn’t exists until now. This information extraction process is useful in multiple domains and fosters innovations, support policy and decision making and serves as the starting point of many research interests. Within the geoinformatics domain, central to these information extraction techniques, is the extraction of location information in form of latitude, longitude, street names, states, county and other information entities that relates to location. An important source of location data these days is social media and search engine platforms. For instance, Google processes over 3.5 billion search queries everyday and at least 500 million tweets are made every day. </w:t>
       </w:r>
     </w:p>
     <w:p>
@@ -324,23 +296,13 @@
           <w:szCs w:val="22"/>
         </w:rPr>
       </w:pPr>
-      <w:proofErr w:type="gramStart"/>
-      <w:r>
-        <w:rPr>
-          <w:rFonts w:ascii="Candara" w:hAnsi="Candara"/>
-          <w:sz w:val="22"/>
-          <w:szCs w:val="22"/>
-        </w:rPr>
-        <w:t>In order to</w:t>
-      </w:r>
-      <w:proofErr w:type="gramEnd"/>
-      <w:r>
-        <w:rPr>
-          <w:rFonts w:ascii="Candara" w:hAnsi="Candara"/>
-          <w:sz w:val="22"/>
-          <w:szCs w:val="22"/>
-        </w:rPr>
-        <w:t xml:space="preserve"> develop a machine learning model that could be used to predict the location of other text information, we designed a simple Decision tree classifier. This was done after the location entities fields have been vectorized in a binary form as well to match the label field, see the figure below.</w:t>
+      <w:r>
+        <w:rPr>
+          <w:rFonts w:ascii="Candara" w:hAnsi="Candara"/>
+          <w:sz w:val="22"/>
+          <w:szCs w:val="22"/>
+        </w:rPr>
+        <w:t>In order to develop a machine learning model that could be used to predict the location of other text information, we designed a simple Decision tree classifier. This was done after the location entities fields have been vectorized in a binary form as well to match the label field, see the figure below.</w:t>
       </w:r>
     </w:p>
     <w:p>
@@ -380,14 +342,14 @@
       </w:pPr>
       <w:r>
         <w:rPr>
-          <w:rFonts w:ascii="Candara" w:hAnsi="Candara"/>
           <w:noProof/>
+          <w:lang w:val="en-GB" w:eastAsia="en-GB"/>
         </w:rPr>
         <w:drawing>
-          <wp:inline distT="0" distB="0" distL="0" distR="0" wp14:anchorId="4EDA3FA9" wp14:editId="25C91B40">
-            <wp:extent cx="6469810" cy="1293962"/>
-            <wp:effectExtent l="0" t="0" r="0" b="1905"/>
-            <wp:docPr id="1" name="Picture 1" descr="Table&#10;&#10;Description automatically generated"/>
+          <wp:inline distT="0" distB="0" distL="0" distR="0" wp14:anchorId="2761B125" wp14:editId="6DA9A47A">
+            <wp:extent cx="6603107" cy="1117600"/>
+            <wp:effectExtent l="0" t="0" r="7620" b="6350"/>
+            <wp:docPr id="1" name="Picture 1"/>
             <wp:cNvGraphicFramePr>
               <a:graphicFrameLocks xmlns:a="http://schemas.openxmlformats.org/drawingml/2006/main" noChangeAspect="1"/>
             </wp:cNvGraphicFramePr>
@@ -395,36 +357,23 @@
               <a:graphicData uri="http://schemas.openxmlformats.org/drawingml/2006/picture">
                 <pic:pic xmlns:pic="http://schemas.openxmlformats.org/drawingml/2006/picture">
                   <pic:nvPicPr>
-                    <pic:cNvPr id="1" name="Picture 1" descr="Table&#10;&#10;Description automatically generated"/>
+                    <pic:cNvPr id="1" name=""/>
                     <pic:cNvPicPr/>
                   </pic:nvPicPr>
-                  <pic:blipFill rotWithShape="1">
-                    <a:blip r:embed="rId4">
-                      <a:extLst>
-                        <a:ext uri="{28A0092B-C50C-407E-A947-70E740481C1C}">
-                          <a14:useLocalDpi xmlns:a14="http://schemas.microsoft.com/office/drawing/2010/main" val="0"/>
-                        </a:ext>
-                      </a:extLst>
-                    </a:blip>
-                    <a:srcRect l="2287" t="-979" r="2111" b="71034"/>
-                    <a:stretch/>
+                  <pic:blipFill>
+                    <a:blip r:embed="rId6"/>
+                    <a:stretch>
+                      <a:fillRect/>
+                    </a:stretch>
                   </pic:blipFill>
-                  <pic:spPr bwMode="auto">
+                  <pic:spPr>
                     <a:xfrm>
                       <a:off x="0" y="0"/>
-                      <a:ext cx="6604689" cy="1320938"/>
+                      <a:ext cx="6617746" cy="1120078"/>
                     </a:xfrm>
                     <a:prstGeom prst="rect">
                       <a:avLst/>
                     </a:prstGeom>
-                    <a:ln>
-                      <a:noFill/>
-                    </a:ln>
-                    <a:extLst>
-                      <a:ext uri="{53640926-AAD7-44D8-BBD7-CCE9431645EC}">
-                        <a14:shadowObscured xmlns:a14="http://schemas.microsoft.com/office/drawing/2010/main"/>
-                      </a:ext>
-                    </a:extLst>
                   </pic:spPr>
                 </pic:pic>
               </a:graphicData>
@@ -474,6 +423,8 @@
           <w:szCs w:val="22"/>
         </w:rPr>
       </w:pPr>
+      <w:bookmarkStart w:id="0" w:name="_GoBack"/>
+      <w:bookmarkEnd w:id="0"/>
     </w:p>
     <w:p>
       <w:pPr>
@@ -548,6 +499,7 @@
         <w:rPr>
           <w:rFonts w:ascii="Candara" w:hAnsi="Candara"/>
           <w:noProof/>
+          <w:lang w:val="en-GB" w:eastAsia="en-GB"/>
         </w:rPr>
         <w:lastRenderedPageBreak/>
         <w:drawing>
@@ -566,7 +518,7 @@
                     <pic:cNvPicPr/>
                   </pic:nvPicPr>
                   <pic:blipFill rotWithShape="1">
-                    <a:blip r:embed="rId4">
+                    <a:blip r:embed="rId7">
                       <a:extLst>
                         <a:ext uri="{28A0092B-C50C-407E-A947-70E740481C1C}">
                           <a14:useLocalDpi xmlns:a14="http://schemas.microsoft.com/office/drawing/2010/main" val="0"/>
@@ -625,21 +577,7 @@
         <w:rPr>
           <w:rFonts w:ascii="Candara" w:hAnsi="Candara"/>
         </w:rPr>
-        <w:t xml:space="preserve">The dataset was split into training (80%) and test sets (20%) and the model was trained on the annotated data, and a prediction was carried out on the test sets. The random state was set to 42, to minimize variation in model output at each run. The code cell below shows how </w:t>
-      </w:r>
-      <w:proofErr w:type="gramStart"/>
-      <w:r>
-        <w:rPr>
-          <w:rFonts w:ascii="Candara" w:hAnsi="Candara"/>
-        </w:rPr>
-        <w:t>these algorithm</w:t>
-      </w:r>
-      <w:proofErr w:type="gramEnd"/>
-      <w:r>
-        <w:rPr>
-          <w:rFonts w:ascii="Candara" w:hAnsi="Candara"/>
-        </w:rPr>
-        <w:t xml:space="preserve"> was called from the SK-Learn API and applied to our use case. </w:t>
+        <w:t xml:space="preserve">The dataset was split into training (80%) and test sets (20%) and the model was trained on the annotated data, and a prediction was carried out on the test sets. The random state was set to 42, to minimize variation in model output at each run. The code cell below shows how these algorithm was called from the SK-Learn API and applied to our use case. </w:t>
       </w:r>
     </w:p>
     <w:p>
@@ -653,6 +591,7 @@
         <w:rPr>
           <w:rFonts w:ascii="Candara" w:hAnsi="Candara"/>
           <w:noProof/>
+          <w:lang w:val="en-GB" w:eastAsia="en-GB"/>
         </w:rPr>
         <w:drawing>
           <wp:inline distT="0" distB="0" distL="0" distR="0" wp14:anchorId="3E0F7A94" wp14:editId="72DE5EEC">
@@ -670,7 +609,7 @@
                     <pic:cNvPicPr/>
                   </pic:nvPicPr>
                   <pic:blipFill rotWithShape="1">
-                    <a:blip r:embed="rId5">
+                    <a:blip r:embed="rId8">
                       <a:extLst>
                         <a:ext uri="{28A0092B-C50C-407E-A947-70E740481C1C}">
                           <a14:useLocalDpi xmlns:a14="http://schemas.microsoft.com/office/drawing/2010/main" val="0"/>
@@ -729,21 +668,7 @@
         <w:rPr>
           <w:rFonts w:ascii="Candara" w:hAnsi="Candara"/>
         </w:rPr>
-        <w:t xml:space="preserve"> suitably identify the different weightings of recall and precision. In this case, f-beta score (also available in SK-learn API) is the most robust metric to use. The harmonic </w:t>
-      </w:r>
-      <w:proofErr w:type="gramStart"/>
-      <w:r>
-        <w:rPr>
-          <w:rFonts w:ascii="Candara" w:hAnsi="Candara"/>
-        </w:rPr>
-        <w:t>mean</w:t>
-      </w:r>
-      <w:proofErr w:type="gramEnd"/>
-      <w:r>
-        <w:rPr>
-          <w:rFonts w:ascii="Candara" w:hAnsi="Candara"/>
-        </w:rPr>
-        <w:t xml:space="preserve"> of recall and precision -- f1-Score – provides a weighted balance between these precision and recall.</w:t>
+        <w:t xml:space="preserve"> suitably identify the different weightings of recall and precision. In this case, f-beta score (also available in SK-learn API) is the most robust metric to use. The harmonic mean of recall and precision -- f1-Score – provides a weighted balance between these precision and recall.</w:t>
       </w:r>
     </w:p>
     <w:p>
@@ -771,6 +696,7 @@
         <w:rPr>
           <w:rFonts w:ascii="Candara" w:hAnsi="Candara"/>
           <w:noProof/>
+          <w:lang w:val="en-GB" w:eastAsia="en-GB"/>
         </w:rPr>
         <w:lastRenderedPageBreak/>
         <w:drawing>
@@ -789,7 +715,7 @@
                     <pic:cNvPicPr/>
                   </pic:nvPicPr>
                   <pic:blipFill rotWithShape="1">
-                    <a:blip r:embed="rId5">
+                    <a:blip r:embed="rId8">
                       <a:extLst>
                         <a:ext uri="{28A0092B-C50C-407E-A947-70E740481C1C}">
                           <a14:useLocalDpi xmlns:a14="http://schemas.microsoft.com/office/drawing/2010/main" val="0"/>
@@ -1180,12 +1106,18 @@
         <w:t>What is F-Score? Thomas Wood (</w:t>
       </w:r>
       <w:proofErr w:type="spellStart"/>
+      <w:r>
+        <w:rPr>
+          <w:rFonts w:ascii="Candara" w:hAnsi="Candara"/>
+        </w:rPr>
+        <w:t>n</w:t>
+      </w:r>
       <w:proofErr w:type="gramStart"/>
       <w:r>
         <w:rPr>
           <w:rFonts w:ascii="Candara" w:hAnsi="Candara"/>
         </w:rPr>
-        <w:t>n,d</w:t>
+        <w:t>,d</w:t>
       </w:r>
       <w:proofErr w:type="spellEnd"/>
       <w:proofErr w:type="gramEnd"/>
@@ -1204,7 +1136,7 @@
     </w:p>
     <w:p/>
     <w:sectPr>
-      <w:headerReference w:type="default" r:id="rId6"/>
+      <w:headerReference w:type="default" r:id="rId9"/>
       <w:pgSz w:w="12240" w:h="15840"/>
       <w:pgMar w:top="1417" w:right="1417" w:bottom="1134" w:left="1417" w:header="720" w:footer="720" w:gutter="0"/>
       <w:cols w:space="720"/>
@@ -1214,8 +1146,58 @@
 </w:document>
 </file>
 
+<file path=word/endnotes.xml><?xml version="1.0" encoding="utf-8"?>
+<w:endnotes xmlns:wpc="http://schemas.microsoft.com/office/word/2010/wordprocessingCanvas" xmlns:cx="http://schemas.microsoft.com/office/drawing/2014/chartex" xmlns:cx1="http://schemas.microsoft.com/office/drawing/2015/9/8/chartex" xmlns:mc="http://schemas.openxmlformats.org/markup-compatibility/2006" xmlns:o="urn:schemas-microsoft-com:office:office" xmlns:r="http://schemas.openxmlformats.org/officeDocument/2006/relationships" xmlns:m="http://schemas.openxmlformats.org/officeDocument/2006/math" xmlns:v="urn:schemas-microsoft-com:vml" xmlns:wp14="http://schemas.microsoft.com/office/word/2010/wordprocessingDrawing" xmlns:wp="http://schemas.openxmlformats.org/drawingml/2006/wordprocessingDrawing" xmlns:w10="urn:schemas-microsoft-com:office:word" xmlns:w="http://schemas.openxmlformats.org/wordprocessingml/2006/main" xmlns:w14="http://schemas.microsoft.com/office/word/2010/wordml" xmlns:w15="http://schemas.microsoft.com/office/word/2012/wordml" xmlns:w16se="http://schemas.microsoft.com/office/word/2015/wordml/symex" xmlns:wpg="http://schemas.microsoft.com/office/word/2010/wordprocessingGroup" xmlns:wpi="http://schemas.microsoft.com/office/word/2010/wordprocessingInk" xmlns:wne="http://schemas.microsoft.com/office/word/2006/wordml" xmlns:wps="http://schemas.microsoft.com/office/word/2010/wordprocessingShape" mc:Ignorable="w14 w15 w16se wp14">
+  <w:endnote w:type="separator" w:id="-1">
+    <w:p>
+      <w:pPr>
+        <w:spacing w:after="0" w:line="240" w:lineRule="auto"/>
+      </w:pPr>
+      <w:r>
+        <w:separator/>
+      </w:r>
+    </w:p>
+  </w:endnote>
+  <w:endnote w:type="continuationSeparator" w:id="0">
+    <w:p>
+      <w:pPr>
+        <w:spacing w:after="0" w:line="240" w:lineRule="auto"/>
+      </w:pPr>
+      <w:r>
+        <w:continuationSeparator/>
+      </w:r>
+    </w:p>
+  </w:endnote>
+</w:endnotes>
+</file>
+
+<file path=word/footnotes.xml><?xml version="1.0" encoding="utf-8"?>
+<w:footnotes xmlns:wpc="http://schemas.microsoft.com/office/word/2010/wordprocessingCanvas" xmlns:cx="http://schemas.microsoft.com/office/drawing/2014/chartex" xmlns:cx1="http://schemas.microsoft.com/office/drawing/2015/9/8/chartex" xmlns:mc="http://schemas.openxmlformats.org/markup-compatibility/2006" xmlns:o="urn:schemas-microsoft-com:office:office" xmlns:r="http://schemas.openxmlformats.org/officeDocument/2006/relationships" xmlns:m="http://schemas.openxmlformats.org/officeDocument/2006/math" xmlns:v="urn:schemas-microsoft-com:vml" xmlns:wp14="http://schemas.microsoft.com/office/word/2010/wordprocessingDrawing" xmlns:wp="http://schemas.openxmlformats.org/drawingml/2006/wordprocessingDrawing" xmlns:w10="urn:schemas-microsoft-com:office:word" xmlns:w="http://schemas.openxmlformats.org/wordprocessingml/2006/main" xmlns:w14="http://schemas.microsoft.com/office/word/2010/wordml" xmlns:w15="http://schemas.microsoft.com/office/word/2012/wordml" xmlns:w16se="http://schemas.microsoft.com/office/word/2015/wordml/symex" xmlns:wpg="http://schemas.microsoft.com/office/word/2010/wordprocessingGroup" xmlns:wpi="http://schemas.microsoft.com/office/word/2010/wordprocessingInk" xmlns:wne="http://schemas.microsoft.com/office/word/2006/wordml" xmlns:wps="http://schemas.microsoft.com/office/word/2010/wordprocessingShape" mc:Ignorable="w14 w15 w16se wp14">
+  <w:footnote w:type="separator" w:id="-1">
+    <w:p>
+      <w:pPr>
+        <w:spacing w:after="0" w:line="240" w:lineRule="auto"/>
+      </w:pPr>
+      <w:r>
+        <w:separator/>
+      </w:r>
+    </w:p>
+  </w:footnote>
+  <w:footnote w:type="continuationSeparator" w:id="0">
+    <w:p>
+      <w:pPr>
+        <w:spacing w:after="0" w:line="240" w:lineRule="auto"/>
+      </w:pPr>
+      <w:r>
+        <w:continuationSeparator/>
+      </w:r>
+    </w:p>
+  </w:footnote>
+</w:footnotes>
+</file>
+
 <file path=word/header1.xml><?xml version="1.0" encoding="utf-8"?>
-<w:hdr xmlns:wpc="http://schemas.microsoft.com/office/word/2010/wordprocessingCanvas" xmlns:cx="http://schemas.microsoft.com/office/drawing/2014/chartex" xmlns:cx1="http://schemas.microsoft.com/office/drawing/2015/9/8/chartex" xmlns:cx2="http://schemas.microsoft.com/office/drawing/2015/10/21/chartex" xmlns:cx3="http://schemas.microsoft.com/office/drawing/2016/5/9/chartex" xmlns:cx4="http://schemas.microsoft.com/office/drawing/2016/5/10/chartex" xmlns:cx5="http://schemas.microsoft.com/office/drawing/2016/5/11/chartex" xmlns:cx6="http://schemas.microsoft.com/office/drawing/2016/5/12/chartex" xmlns:cx7="http://schemas.microsoft.com/office/drawing/2016/5/13/chartex" xmlns:cx8="http://schemas.microsoft.com/office/drawing/2016/5/14/chartex" xmlns:mc="http://schemas.openxmlformats.org/markup-compatibility/2006" xmlns:aink="http://schemas.microsoft.com/office/drawing/2016/ink" xmlns:am3d="http://schemas.microsoft.com/office/drawing/2017/model3d" xmlns:o="urn:schemas-microsoft-com:office:office" xmlns:r="http://schemas.openxmlformats.org/officeDocument/2006/relationships" xmlns:m="http://schemas.openxmlformats.org/officeDocument/2006/math" xmlns:v="urn:schemas-microsoft-com:vml" xmlns:wp14="http://schemas.microsoft.com/office/word/2010/wordprocessingDrawing" xmlns:wp="http://schemas.openxmlformats.org/drawingml/2006/wordprocessingDrawing" xmlns:w10="urn:schemas-microsoft-com:office:word" xmlns:w="http://schemas.openxmlformats.org/wordprocessingml/2006/main" xmlns:w14="http://schemas.microsoft.com/office/word/2010/wordml" xmlns:w15="http://schemas.microsoft.com/office/word/2012/wordml" xmlns:w16cex="http://schemas.microsoft.com/office/word/2018/wordml/cex" xmlns:w16cid="http://schemas.microsoft.com/office/word/2016/wordml/cid" xmlns:w16="http://schemas.microsoft.com/office/word/2018/wordml" xmlns:w16sdtdh="http://schemas.microsoft.com/office/word/2020/wordml/sdtdatahash" xmlns:w16se="http://schemas.microsoft.com/office/word/2015/wordml/symex" xmlns:wpg="http://schemas.microsoft.com/office/word/2010/wordprocessingGroup" xmlns:wpi="http://schemas.microsoft.com/office/word/2010/wordprocessingInk" xmlns:wne="http://schemas.microsoft.com/office/word/2006/wordml" xmlns:wps="http://schemas.microsoft.com/office/word/2010/wordprocessingShape" mc:Ignorable="w14 w15 w16se w16cid w16 w16cex w16sdtdh wp14">
+<w:hdr xmlns:wpc="http://schemas.microsoft.com/office/word/2010/wordprocessingCanvas" xmlns:cx="http://schemas.microsoft.com/office/drawing/2014/chartex" xmlns:cx1="http://schemas.microsoft.com/office/drawing/2015/9/8/chartex" xmlns:mc="http://schemas.openxmlformats.org/markup-compatibility/2006" xmlns:o="urn:schemas-microsoft-com:office:office" xmlns:r="http://schemas.openxmlformats.org/officeDocument/2006/relationships" xmlns:m="http://schemas.openxmlformats.org/officeDocument/2006/math" xmlns:v="urn:schemas-microsoft-com:vml" xmlns:wp14="http://schemas.microsoft.com/office/word/2010/wordprocessingDrawing" xmlns:wp="http://schemas.openxmlformats.org/drawingml/2006/wordprocessingDrawing" xmlns:w10="urn:schemas-microsoft-com:office:word" xmlns:w="http://schemas.openxmlformats.org/wordprocessingml/2006/main" xmlns:w14="http://schemas.microsoft.com/office/word/2010/wordml" xmlns:w15="http://schemas.microsoft.com/office/word/2012/wordml" xmlns:w16se="http://schemas.microsoft.com/office/word/2015/wordml/symex" xmlns:wpg="http://schemas.microsoft.com/office/word/2010/wordprocessingGroup" xmlns:wpi="http://schemas.microsoft.com/office/word/2010/wordprocessingInk" xmlns:wne="http://schemas.microsoft.com/office/word/2006/wordml" xmlns:wps="http://schemas.microsoft.com/office/word/2010/wordprocessingShape" mc:Ignorable="w14 w15 w16se wp14">
   <w:p>
     <w:pPr>
       <w:pStyle w:val="Header"/>
@@ -1291,7 +1273,7 @@
 </file>
 
 <file path=word/styles.xml><?xml version="1.0" encoding="utf-8"?>
-<w:styles xmlns:mc="http://schemas.openxmlformats.org/markup-compatibility/2006" xmlns:r="http://schemas.openxmlformats.org/officeDocument/2006/relationships" xmlns:w="http://schemas.openxmlformats.org/wordprocessingml/2006/main" xmlns:w14="http://schemas.microsoft.com/office/word/2010/wordml" xmlns:w15="http://schemas.microsoft.com/office/word/2012/wordml" xmlns:w16cex="http://schemas.microsoft.com/office/word/2018/wordml/cex" xmlns:w16cid="http://schemas.microsoft.com/office/word/2016/wordml/cid" xmlns:w16="http://schemas.microsoft.com/office/word/2018/wordml" xmlns:w16sdtdh="http://schemas.microsoft.com/office/word/2020/wordml/sdtdatahash" xmlns:w16se="http://schemas.microsoft.com/office/word/2015/wordml/symex" mc:Ignorable="w14 w15 w16se w16cid w16 w16cex w16sdtdh">
+<w:styles xmlns:mc="http://schemas.openxmlformats.org/markup-compatibility/2006" xmlns:r="http://schemas.openxmlformats.org/officeDocument/2006/relationships" xmlns:w="http://schemas.openxmlformats.org/wordprocessingml/2006/main" xmlns:w14="http://schemas.microsoft.com/office/word/2010/wordml" xmlns:w15="http://schemas.microsoft.com/office/word/2012/wordml" xmlns:w16se="http://schemas.microsoft.com/office/word/2015/wordml/symex" mc:Ignorable="w14 w15 w16se">
   <w:docDefaults>
     <w:rPrDefault>
       <w:rPr>
@@ -1307,7 +1289,7 @@
       </w:pPr>
     </w:pPrDefault>
   </w:docDefaults>
-  <w:latentStyles w:defLockedState="0" w:defUIPriority="99" w:defSemiHidden="0" w:defUnhideWhenUsed="0" w:defQFormat="0" w:count="376">
+  <w:latentStyles w:defLockedState="0" w:defUIPriority="99" w:defSemiHidden="0" w:defUnhideWhenUsed="0" w:defQFormat="0" w:count="371">
     <w:lsdException w:name="Normal" w:uiPriority="0" w:qFormat="1"/>
     <w:lsdException w:name="heading 1" w:uiPriority="9" w:qFormat="1"/>
     <w:lsdException w:name="heading 2" w:semiHidden="1" w:uiPriority="9" w:unhideWhenUsed="1" w:qFormat="1"/>
@@ -1679,11 +1661,6 @@
     <w:lsdException w:name="List Table 5 Dark Accent 6" w:uiPriority="50"/>
     <w:lsdException w:name="List Table 6 Colorful Accent 6" w:uiPriority="51"/>
     <w:lsdException w:name="List Table 7 Colorful Accent 6" w:uiPriority="52"/>
-    <w:lsdException w:name="Mention" w:semiHidden="1" w:unhideWhenUsed="1"/>
-    <w:lsdException w:name="Smart Hyperlink" w:semiHidden="1" w:unhideWhenUsed="1"/>
-    <w:lsdException w:name="Hashtag" w:semiHidden="1" w:unhideWhenUsed="1"/>
-    <w:lsdException w:name="Unresolved Mention" w:semiHidden="1" w:unhideWhenUsed="1"/>
-    <w:lsdException w:name="Smart Link" w:semiHidden="1" w:unhideWhenUsed="1"/>
   </w:latentStyles>
   <w:style w:type="paragraph" w:default="1" w:styleId="Normal">
     <w:name w:val="Normal"/>

</xml_diff>